<commit_message>
planning budget risque remanier
</commit_message>
<xml_diff>
--- a/5_Exercices_En_Cours_Formation/planning_budget_risque_etc.docx
+++ b/5_Exercices_En_Cours_Formation/planning_budget_risque_etc.docx
@@ -745,6 +745,9 @@
             <w:r>
               <w:t>Météorite</w:t>
             </w:r>
+            <w:r>
+              <w:t xml:space="preserve"> qui détruit la terre</w:t>
+            </w:r>
           </w:p>
           <w:p/>
         </w:tc>
@@ -1015,11 +1018,11 @@
       </w:tr>
     </w:tbl>
     <w:p/>
+    <w:p/>
     <w:p>
       <w:bookmarkStart w:id="0" w:name="_GoBack"/>
       <w:bookmarkEnd w:id="0"/>
     </w:p>
-    <w:p/>
     <w:sectPr>
       <w:pgSz w:w="11906" w:h="16838"/>
       <w:pgMar w:top="1417" w:right="1417" w:bottom="1417" w:left="1417" w:header="708" w:footer="708" w:gutter="0"/>

</xml_diff>